<commit_message>
Update wine_item_matcher.py and other changes
</commit_message>
<xml_diff>
--- a/month recap.docx
+++ b/month recap.docx
@@ -4,520 +4,1482 @@
   <w:body>
     <w:p>
       <w:r>
-        <w:t>Dear ,</w:t>
-      </w:r>
-    </w:p>
-    <w:p>
-      <w:r>
-        <w:rPr>
-          <w:lang w:val="en-CH"/>
-        </w:rPr>
-        <w:t xml:space="preserve">October has been another exciting month in the world of fine wine. Over the past few weeks, a number of remarkable releases have arrived in our warehouse </w:t>
-      </w:r>
-      <w:r>
-        <w:t>or are due to arrive in the coming weeks.</w:t>
-      </w:r>
-    </w:p>
-    <w:p>
-      <w:pPr>
-        <w:rPr>
-          <w:lang w:val="en"/>
-        </w:rPr>
-      </w:pPr>
-      <w:r>
-        <w:rPr>
-          <w:b/>
-          <w:bCs/>
-          <w:lang w:val="en"/>
-        </w:rPr>
-        <w:t xml:space="preserve">Château L'Évangile 2015: </w:t>
-      </w:r>
-      <w:r>
-        <w:rPr>
-          <w:lang w:val="en-CH"/>
-        </w:rPr>
-        <w:t>The 2015 vintage was truly outstanding in Pomerol, with five estates receiving 100 points: Pétrus, Le Pin, Lafleur, Trotanoy, and L’Évangile. For L’Évangile, this vintage may well represent the greatest wine ever produced at the estate</w:t>
-      </w:r>
-      <w:r>
-        <w:rPr>
-          <w:lang w:val="en"/>
-        </w:rPr>
-        <w:t>- 195.00 CHF + VAT // 36 x 190 CHF + VAT</w:t>
-      </w:r>
-    </w:p>
-    <w:p>
-      <w:pPr>
-        <w:rPr>
-          <w:lang w:val="en"/>
-        </w:rPr>
-      </w:pPr>
-    </w:p>
-    <w:p>
-      <w:r>
-        <w:rPr>
-          <w:b/>
-          <w:bCs/>
-        </w:rPr>
-        <w:t xml:space="preserve">Palmer Historical XIX L.20.21: </w:t>
-      </w:r>
-      <w:r>
-        <w:t xml:space="preserve">A micro-cuvée produced by Chateau Palmer- - </w:t>
-      </w:r>
-      <w:r>
-        <w:rPr>
-          <w:lang w:val="en-GB"/>
-        </w:rPr>
-        <w:t xml:space="preserve">It was born as an </w:t>
-      </w:r>
-      <w:r>
-        <w:rPr>
-          <w:b/>
-          <w:bCs/>
-          <w:lang w:val="en-GB"/>
-        </w:rPr>
-        <w:t>homage to a 19th-century tradition</w:t>
-      </w:r>
-      <w:r>
-        <w:rPr>
-          <w:lang w:val="en-GB"/>
-        </w:rPr>
-        <w:t xml:space="preserve"> now long vanished, when the great Bordeaux châteaux practiced </w:t>
+        <w:t>Dear [[[Salutation name]]],</w:t>
+      </w:r>
+    </w:p>
+    <w:p>
+      <w:r>
+        <w:br/>
+      </w:r>
+    </w:p>
+    <w:p>
+      <w:r>
+        <w:t>I hope this message finds you well.</w:t>
+      </w:r>
+    </w:p>
+    <w:p>
+      <w:r>
+        <w:t> </w:t>
+      </w:r>
+    </w:p>
+    <w:p>
+      <w:r>
+        <w:t>I have not yet had the chance to capture your interest, so I thought I would share a recap of our top-selling wines from last month. Perhaps you might find a moment over the weekend to review it, when there is usually a little more time.</w:t>
+      </w:r>
+    </w:p>
+    <w:p/>
+    <w:p>
+      <w:r>
+        <w:t>September has been an exciting month in the world of fine wine. We achieved our best month ever in terms of sales, driven not only by remarkable new releases but also by some incredible purchases we made from suppliers in need of liquidity. There has never been a better moment to buy wines, and as a company, we have never acquired as much as we did in the past few weeks. Because we buy well, we are able to offer exceptional prices to our loyal clients but also to potential new client like you. Many of our clients are realizing that some of these offers are simply too good to miss. </w:t>
+      </w:r>
+    </w:p>
+    <w:p>
+      <w:r>
+        <w:t> </w:t>
+      </w:r>
+    </w:p>
+    <w:p>
+      <w:r>
+        <w:t>I know you’re busy and don’t always have time to go through every email — so here’s a snapshot of what has been selling best this month, making sure you don’t miss out on the most successful opportunities.</w:t>
+      </w:r>
+    </w:p>
+    <w:p>
+      <w:r>
+        <w:t> </w:t>
+      </w:r>
+    </w:p>
+    <w:p>
+      <w:r>
+        <w:rPr>
+          <w:rFonts w:ascii="Segoe UI Emoji" w:hAnsi="Segoe UI Emoji" w:cs="Segoe UI Emoji"/>
+          <w:b/>
+          <w:bCs/>
+        </w:rPr>
+        <w:t>💡</w:t>
+      </w:r>
+      <w:r>
+        <w:rPr>
+          <w:b/>
+          <w:bCs/>
+          <w:u w:val="single"/>
+        </w:rPr>
+        <w:t> New Releases at Special Pre-Arrival price :</w:t>
+      </w:r>
+    </w:p>
+    <w:p>
+      <w:r>
+        <w:t> </w:t>
+      </w:r>
+    </w:p>
+    <w:p>
+      <w:r>
+        <w:rPr>
+          <w:b/>
+          <w:bCs/>
+        </w:rPr>
+        <w:t>Recently released wines with exclusive pre-arrival prices valid till 15.october:</w:t>
+      </w:r>
+    </w:p>
+    <w:p>
+      <w:r>
+        <w:t> </w:t>
+      </w:r>
+    </w:p>
+    <w:p>
+      <w:r>
+        <w:rPr>
+          <w:b/>
+          <w:bCs/>
+        </w:rPr>
+        <w:t>Oreno 2023: </w:t>
+      </w:r>
+      <w:r>
+        <w:t>New Release – One of Tuscany’s most anticipated vintages this year, a top-value Super Tuscan from Tenuta Sette Ponti. This Bordeaux-style blend earned acclaim beating Sassicaia and Ornellaia in a blind tasting.</w:t>
+      </w:r>
+      <w:r>
+        <w:rPr>
+          <w:b/>
+          <w:bCs/>
+        </w:rPr>
+        <w:t> CHF 52.00 + vat, CHF 50.00 + vat for 36+ bottles.</w:t>
+      </w:r>
+    </w:p>
+    <w:p>
+      <w:r>
+        <w:rPr>
+          <w:b/>
+          <w:bCs/>
+        </w:rPr>
+        <w:t>Concerto 2023: </w:t>
+      </w:r>
+      <w:r>
+        <w:t>New Release from Marchesi Mazzei- one of the greatest price-to-quality Super Tuscans. Often compared to Tignanello, yet available at a fraction of the price.</w:t>
+      </w:r>
+      <w:r>
+        <w:rPr>
+          <w:b/>
+          <w:bCs/>
+        </w:rPr>
+        <w:t> CHF 34.00 + vat, CHF 32.00 + vat for 36+ bottles.</w:t>
+      </w:r>
+    </w:p>
+    <w:p>
+      <w:r>
+        <w:rPr>
+          <w:b/>
+          <w:bCs/>
+        </w:rPr>
+        <w:lastRenderedPageBreak/>
+        <w:t>Galatrona 2023: </w:t>
+      </w:r>
+      <w:r>
+        <w:t>New released vintage. High scores throughout the board with 98points from Suckling and Wine Wine Enthusiast. No Parker rating available yet. </w:t>
+      </w:r>
+      <w:r>
+        <w:rPr>
+          <w:b/>
+          <w:bCs/>
+        </w:rPr>
+        <w:t>CHF 69.00 + vat, CHF 66.00 + vat for + 36 bottles</w:t>
+      </w:r>
+    </w:p>
+    <w:p>
+      <w:r>
+        <w:rPr>
+          <w:b/>
+          <w:bCs/>
+        </w:rPr>
+        <w:t>Biserno 2022: </w:t>
+      </w:r>
+      <w:r>
+        <w:t>Newly released iconic Super Tuscan, the estate’s signature Bordeaux-style blend. Elegant and complex- 97 Points James Suckling.</w:t>
+      </w:r>
+      <w:r>
+        <w:rPr>
+          <w:b/>
+          <w:bCs/>
+        </w:rPr>
+        <w:t> CHF 99.00 + vat, CHF 97.00 + vat for 36+ bottles.   – we can also offer Pino di Biserno 2023 at  CHF 38+vat – or CHF 37+vat for 36+ bottles</w:t>
+      </w:r>
+    </w:p>
+    <w:p>
+      <w:r>
+        <w:t> </w:t>
+      </w:r>
+    </w:p>
+    <w:p>
+      <w:r>
+        <w:rPr>
+          <w:rFonts w:ascii="Segoe UI Emoji" w:hAnsi="Segoe UI Emoji" w:cs="Segoe UI Emoji"/>
+          <w:b/>
+          <w:bCs/>
+        </w:rPr>
+        <w:t>🚨</w:t>
+      </w:r>
+      <w:r>
+        <w:rPr>
+          <w:b/>
+          <w:bCs/>
+          <w:u w:val="single"/>
+        </w:rPr>
+        <w:t> True Opportunity: Historic Bankrupt Stock Purchase</w:t>
+      </w:r>
+    </w:p>
+    <w:p>
+      <w:r>
+        <w:t> </w:t>
+      </w:r>
+    </w:p>
+    <w:p>
+      <w:r>
+        <w:t> </w:t>
+      </w:r>
+      <w:r>
+        <w:rPr>
+          <w:b/>
+          <w:bCs/>
+        </w:rPr>
+        <w:t>We recently purchased a large Bordeaux stock from a négociant in financial difficulty. The bank needed to liquidate quickly, and we seized the opportunity — making this the largest single purchase in our company’s history. Now available at well below market prices:</w:t>
+      </w:r>
+    </w:p>
+    <w:p>
+      <w:r>
+        <w:t> </w:t>
+      </w:r>
+    </w:p>
+    <w:p>
+      <w:r>
+        <w:rPr>
+          <w:b/>
+          <w:bCs/>
+        </w:rPr>
+        <w:t>Château Pavie 2019 - St. Emilion: </w:t>
+      </w:r>
+      <w:r>
+        <w:t>At today’s special price, it is by far the most affordable vintage of Château Pavie, and at the same time one of its greatest. </w:t>
+      </w:r>
+      <w:r>
+        <w:rPr>
+          <w:b/>
+          <w:bCs/>
+        </w:rPr>
+        <w:t>CHF 168 + VAT, 36x CHF 165 + VAT – Market is CHF 300+vat!</w:t>
+      </w:r>
+    </w:p>
+    <w:p>
+      <w:r>
+        <w:rPr>
+          <w:b/>
+          <w:bCs/>
+        </w:rPr>
+        <w:t>Château Figeac 2018: </w:t>
+      </w:r>
+      <w:r>
+        <w:t>legendary vintage with multiple 100-point ratings, 1ER Grand Cru Classé A of Saint Emilion – available in original wooden cases at far below market price: </w:t>
+      </w:r>
+      <w:r>
+        <w:rPr>
+          <w:b/>
+          <w:bCs/>
+        </w:rPr>
+        <w:t>CHF 145.00 + vat, CHF 140.00 + vat for 36+ bottles – Market is at CHF 240+vat</w:t>
+      </w:r>
+    </w:p>
+    <w:p>
+      <w:r>
+        <w:rPr>
+          <w:b/>
+          <w:bCs/>
+        </w:rPr>
+        <w:t>Cos d’Estournel 2021 – </w:t>
+      </w:r>
+      <w:r>
+        <w:t>St. Estephe: Super rich dark berries on the nose, fragrant and seductive, this draws you in both from the nose and color with a deep, inky purple and pink tone.</w:t>
+      </w:r>
+      <w:r>
+        <w:rPr>
+          <w:b/>
+          <w:bCs/>
+        </w:rPr>
+        <w:t> CHF 99 + VAT, 36x CHF 95 + VAT – Market is at CHF 165+vat.</w:t>
+      </w:r>
+    </w:p>
+    <w:p>
+      <w:r>
+        <w:rPr>
+          <w:b/>
+          <w:bCs/>
+        </w:rPr>
+        <w:t>Malescot Saint-Exupéry 2022: </w:t>
+      </w:r>
+      <w:r>
+        <w:t>A 3rd Growth in Margaux jewel at a remarkable price.</w:t>
+      </w:r>
+      <w:r>
+        <w:rPr>
+          <w:b/>
+          <w:bCs/>
+        </w:rPr>
+        <w:t> CHF 42.00 + vat, CHF 40.00 + vat for 36+ bottles. Market is at CHF 540+vat</w:t>
+      </w:r>
+    </w:p>
+    <w:p>
+      <w:r>
+        <w:rPr>
+          <w:b/>
+          <w:bCs/>
+        </w:rPr>
+        <w:t>Faugeres 2018 </w:t>
+      </w:r>
+      <w:r>
+        <w:t>– St Emilion –</w:t>
+      </w:r>
+      <w:r>
+        <w:rPr>
+          <w:b/>
+          <w:bCs/>
+        </w:rPr>
+        <w:t> at CHF 28+vat instead of CHF 35+vat</w:t>
+      </w:r>
+    </w:p>
+    <w:p>
+      <w:r>
+        <w:rPr>
+          <w:b/>
+          <w:bCs/>
+        </w:rPr>
+        <w:t>Peby Faugeres </w:t>
+      </w:r>
+      <w:r>
+        <w:t>St Emilion 2021</w:t>
+      </w:r>
+      <w:r>
+        <w:rPr>
+          <w:b/>
+          <w:bCs/>
+        </w:rPr>
+        <w:t> – at CHF 58+vat instead of market price CHF 125+vat  - </w:t>
+      </w:r>
+      <w:r>
+        <w:t>96 James Suckling “Extremely long and linear finish that lingers over a minute”</w:t>
+      </w:r>
+    </w:p>
+    <w:p>
+      <w:r>
+        <w:rPr>
+          <w:b/>
+          <w:bCs/>
+        </w:rPr>
+        <w:t>Pavie Maquin 2021 at CHF 39+vat instead of market at CHF 67+vat</w:t>
+      </w:r>
+    </w:p>
+    <w:p>
+      <w:r>
+        <w:rPr>
+          <w:b/>
+          <w:bCs/>
+        </w:rPr>
+        <w:t>Mondotte 2021 – </w:t>
+      </w:r>
+      <w:r>
+        <w:t>one of Bordeaux rarest wine at</w:t>
+      </w:r>
+      <w:r>
+        <w:rPr>
+          <w:b/>
+          <w:bCs/>
+        </w:rPr>
+        <w:t> CHF 90+vat instead of chf 150</w:t>
+      </w:r>
+    </w:p>
+    <w:p>
+      <w:r>
+        <w:rPr>
+          <w:b/>
+          <w:bCs/>
+        </w:rPr>
+        <w:t>Le Plus de la Fleur de Bouard 2016   at CHF 55 +vat instead of CHF 100  </w:t>
+      </w:r>
+      <w:r>
+        <w:t>- a terrific wine produced by the owners of Chateau Angelus just outside of St. Emilion</w:t>
+      </w:r>
+    </w:p>
+    <w:p>
+      <w:r>
+        <w:rPr>
+          <w:b/>
+          <w:bCs/>
+        </w:rPr>
+        <w:lastRenderedPageBreak/>
+        <w:t>La Fleur de Gay 2019 at CHF 50+vat market at CHF 82+vat – </w:t>
+      </w:r>
+      <w:r>
+        <w:t>A fantastic pomerol</w:t>
+      </w:r>
+    </w:p>
+    <w:p>
+      <w:r>
+        <w:t> </w:t>
+      </w:r>
+    </w:p>
+    <w:p>
+      <w:r>
+        <w:rPr>
+          <w:rFonts w:ascii="Segoe UI Emoji" w:hAnsi="Segoe UI Emoji" w:cs="Segoe UI Emoji"/>
+          <w:b/>
+          <w:bCs/>
+        </w:rPr>
+        <w:t>✨</w:t>
+      </w:r>
+      <w:r>
+        <w:rPr>
+          <w:b/>
+          <w:bCs/>
+        </w:rPr>
+        <w:t> </w:t>
+      </w:r>
+      <w:r>
+        <w:rPr>
+          <w:b/>
+          <w:bCs/>
+          <w:u w:val="single"/>
+        </w:rPr>
+        <w:t>Top Selling Champagnes:</w:t>
+      </w:r>
+    </w:p>
+    <w:p>
+      <w:r>
+        <w:t> </w:t>
+      </w:r>
+    </w:p>
+    <w:p>
+      <w:r>
+        <w:rPr>
+          <w:b/>
+          <w:bCs/>
+        </w:rPr>
+        <w:t>Frédéric Savart Le Mesnil sur Oger Grand Cru 2022</w:t>
+      </w:r>
+      <w:r>
+        <w:t>: One of the greatest and rarest Champagnes in the world — Grand Cru elegance, critically acclaimed, and extraordinarily limited at just 3,596 bottles. CHF 165.00 + VAT – very last bottles maximum 6 bottles per client.</w:t>
+      </w:r>
+    </w:p>
+    <w:p>
+      <w:r>
+        <w:rPr>
+          <w:b/>
+          <w:bCs/>
+        </w:rPr>
+        <w:t>Dom Pérignon 2015: </w:t>
+      </w:r>
+      <w:r>
+        <w:t>An exceptional opportunity to secure one of the smallest, most remarkable vintages at an incredibly competitive price. </w:t>
+      </w:r>
+      <w:r>
+        <w:rPr>
+          <w:b/>
+          <w:bCs/>
+        </w:rPr>
+        <w:t>CHF 149.00 + vat, CHF 146.00 + vat for 36+ bottles.</w:t>
+      </w:r>
+    </w:p>
+    <w:p>
+      <w:r>
+        <w:rPr>
+          <w:b/>
+          <w:bCs/>
+        </w:rPr>
+        <w:t>Taittinger Brut Réserve NV: </w:t>
+      </w:r>
+      <w:r>
+        <w:t>One of Champagne’s greatest classics, now available at an exceptional value. </w:t>
+      </w:r>
+      <w:r>
+        <w:rPr>
+          <w:b/>
+          <w:bCs/>
+        </w:rPr>
+        <w:t>CHF 35.00 + vat</w:t>
+      </w:r>
+      <w:r>
+        <w:t>, </w:t>
+      </w:r>
+      <w:r>
+        <w:rPr>
+          <w:b/>
+          <w:bCs/>
+        </w:rPr>
+        <w:t>CHF 34.00 + vat for 36+ bottles.</w:t>
+      </w:r>
+    </w:p>
+    <w:p>
+      <w:r>
+        <w:rPr>
+          <w:b/>
+          <w:bCs/>
+        </w:rPr>
+        <w:t>Clos des Goisses 2016: </w:t>
+      </w:r>
+      <w:r>
+        <w:t>New Release from Philipponat - One of Champagne’s greatest terroir to produce Chamapgne- </w:t>
+      </w:r>
+      <w:r>
+        <w:rPr>
+          <w:b/>
+          <w:bCs/>
+        </w:rPr>
+        <w:t>CHF 175.00 + vat, Rosé: CHF 295.00 + vat, Long Vieillisement 2000 CHF 335.00 + vat.</w:t>
+      </w:r>
+    </w:p>
+    <w:p>
+      <w:r>
+        <w:rPr>
+          <w:b/>
+          <w:bCs/>
+        </w:rPr>
+        <w:t>Champagne Brut Cuvée Rosé – NV - Laurent Perrier: </w:t>
+      </w:r>
+      <w:r>
+        <w:t>On the palate, it is both structured and delicate, with a remarkable purity of fruit and finesse, leading to a fresh, precise finish that lingers beautifully. </w:t>
+      </w:r>
+      <w:r>
+        <w:rPr>
+          <w:b/>
+          <w:bCs/>
+        </w:rPr>
+        <w:t>CHF 60 + VAT, 36x CHF 58 +VAT</w:t>
+      </w:r>
+    </w:p>
+    <w:p>
+      <w:r>
+        <w:t> </w:t>
+      </w:r>
+    </w:p>
+    <w:p>
+      <w:r>
+        <w:rPr>
+          <w:rFonts w:ascii="Segoe UI Emoji" w:hAnsi="Segoe UI Emoji" w:cs="Segoe UI Emoji"/>
+          <w:b/>
+          <w:bCs/>
+        </w:rPr>
+        <w:t>🍷</w:t>
+      </w:r>
+      <w:r>
+        <w:rPr>
+          <w:b/>
+          <w:bCs/>
+        </w:rPr>
+        <w:t> </w:t>
+      </w:r>
+      <w:r>
+        <w:rPr>
+          <w:b/>
+          <w:bCs/>
+          <w:u w:val="single"/>
+        </w:rPr>
+        <w:t>Top 5 Selling White Wines:</w:t>
+      </w:r>
+    </w:p>
+    <w:p>
+      <w:r>
+        <w:t> </w:t>
+      </w:r>
+    </w:p>
+    <w:p>
+      <w:r>
+        <w:rPr>
+          <w:b/>
+          <w:bCs/>
+        </w:rPr>
+        <w:t>Le Petit Cheval Blanc 2023:</w:t>
+      </w:r>
+      <w:r>
+        <w:t> Just Released- the acclaimed white from legendary Château Cheval Blanc. 96 points from Jane Anson, a top vintage with exceptional rarity and prestige among Bordeaux connoisseurs. 2023 was a terrific vintage for whites! </w:t>
+      </w:r>
+      <w:r>
+        <w:rPr>
+          <w:b/>
+          <w:bCs/>
+        </w:rPr>
+        <w:t>CHF 95.00 + vat.</w:t>
+      </w:r>
+    </w:p>
+    <w:p>
+      <w:r>
+        <w:rPr>
+          <w:b/>
+          <w:bCs/>
+        </w:rPr>
+        <w:t>Ygrec from Chateau d’Yquem 2023</w:t>
+      </w:r>
+      <w:r>
+        <w:t> – New release, the famous dry white wine from Chateau d’Yquem- </w:t>
+      </w:r>
+      <w:r>
+        <w:rPr>
+          <w:b/>
+          <w:bCs/>
+        </w:rPr>
+        <w:t>CHF 135.00 + vat.  </w:t>
+      </w:r>
+      <w:r>
+        <w:t>2023 was a terrific vintage for whites!</w:t>
+      </w:r>
+    </w:p>
+    <w:p>
+      <w:r>
+        <w:rPr>
+          <w:b/>
+          <w:bCs/>
+        </w:rPr>
+        <w:t>Mission Haut Brion Blanc 2020: </w:t>
+      </w:r>
+      <w:r>
+        <w:t>a rare jewel of Bordeaux, produced in only around 300 cases per year, offered at an exceptional price with extraordinary aging potential. </w:t>
+      </w:r>
+      <w:r>
+        <w:rPr>
+          <w:b/>
+          <w:bCs/>
+        </w:rPr>
+        <w:t>CHF 440.00 + vat.</w:t>
+      </w:r>
+    </w:p>
+    <w:p>
+      <w:r>
+        <w:rPr>
+          <w:b/>
+          <w:bCs/>
+        </w:rPr>
+        <w:t>Malartic Lagraviere Blanc 2018 – </w:t>
+      </w:r>
+      <w:r>
+        <w:t>A great Pessac leognan at very fair price of</w:t>
+      </w:r>
+      <w:r>
+        <w:rPr>
+          <w:b/>
+          <w:bCs/>
+        </w:rPr>
+        <w:t> CHF 35+vat (market at CHF 50)</w:t>
+      </w:r>
+    </w:p>
+    <w:p>
+      <w:r>
+        <w:rPr>
+          <w:b/>
+          <w:bCs/>
+        </w:rPr>
+        <w:lastRenderedPageBreak/>
+        <w:t>Clos Floridene Blanc 2021 - </w:t>
+      </w:r>
+      <w:r>
+        <w:t>a refined white Bordeaux at very fair price from Graves, made by celebrity wine-maker Denis Dubourdieu at</w:t>
+      </w:r>
+      <w:r>
+        <w:rPr>
+          <w:b/>
+          <w:bCs/>
+        </w:rPr>
+        <w:t> CHF 11.00+vat</w:t>
+      </w:r>
+    </w:p>
+    <w:p>
+      <w:r>
+        <w:t> </w:t>
+      </w:r>
+    </w:p>
+    <w:p>
+      <w:r>
+        <w:rPr>
+          <w:rFonts w:ascii="Segoe UI Emoji" w:hAnsi="Segoe UI Emoji" w:cs="Segoe UI Emoji"/>
+          <w:b/>
+          <w:bCs/>
+        </w:rPr>
+        <w:t>🌍</w:t>
+      </w:r>
+      <w:r>
+        <w:rPr>
+          <w:b/>
+          <w:bCs/>
+        </w:rPr>
+        <w:t> </w:t>
+      </w:r>
+      <w:r>
+        <w:rPr>
+          <w:b/>
+          <w:bCs/>
+          <w:u w:val="single"/>
+        </w:rPr>
+        <w:t>Top New Releases from September:</w:t>
+      </w:r>
+    </w:p>
+    <w:p>
+      <w:r>
+        <w:t> </w:t>
+      </w:r>
+    </w:p>
+    <w:p>
+      <w:r>
+        <w:rPr>
+          <w:b/>
+          <w:bCs/>
+        </w:rPr>
+        <w:t>Cheval des Andes 2022: </w:t>
+      </w:r>
+      <w:r>
+        <w:t>New Release- Crafted by Château Cheval Blanc’s expert team in Mendoza’s prestigious Las Compuertas vineyard. 99 points Vinous, 98 James Suckling &amp; Decanter. Recognized as one of South America’s finest wines.</w:t>
+      </w:r>
+      <w:r>
+        <w:rPr>
+          <w:b/>
+          <w:bCs/>
+        </w:rPr>
+        <w:t> CHF 62.00 + vat, CHF 60.00 + vat for 36+ bottles.</w:t>
+      </w:r>
+    </w:p>
+    <w:p>
+      <w:r>
+        <w:rPr>
+          <w:b/>
+          <w:bCs/>
+        </w:rPr>
+        <w:t>Solaia 2022 – </w:t>
+      </w:r>
+      <w:r>
+        <w:t>New release, Top vintage in Tuscany</w:t>
+      </w:r>
+      <w:r>
+        <w:rPr>
+          <w:b/>
+          <w:bCs/>
+        </w:rPr>
+        <w:t> – CHF 305.00 + vat</w:t>
+      </w:r>
+    </w:p>
+    <w:p>
+      <w:r>
+        <w:rPr>
+          <w:b/>
+          <w:bCs/>
+        </w:rPr>
+        <w:t>Masseto 2022</w:t>
+      </w:r>
+      <w:r>
+        <w:t> – New release, Top vintage in Tuscany, high scores throughout the board, ultra limited</w:t>
+      </w:r>
+      <w:r>
+        <w:rPr>
+          <w:b/>
+          <w:bCs/>
+        </w:rPr>
+        <w:t> </w:t>
+      </w:r>
+      <w:r>
+        <w:t>– </w:t>
+      </w:r>
+      <w:r>
+        <w:rPr>
+          <w:b/>
+          <w:bCs/>
+        </w:rPr>
+        <w:t>on allocation – pls ask</w:t>
+      </w:r>
+    </w:p>
+    <w:p>
+      <w:r>
+        <w:rPr>
+          <w:b/>
+          <w:bCs/>
+        </w:rPr>
+        <w:t>Opus One 2022 – </w:t>
+      </w:r>
+      <w:r>
+        <w:t>New released vintage, cheapest Opus One on the market, most sought after Napa wine in the world</w:t>
+      </w:r>
+      <w:r>
+        <w:rPr>
+          <w:b/>
+          <w:bCs/>
+        </w:rPr>
+        <w:t> – CHF 255.00 + vat.</w:t>
+      </w:r>
+    </w:p>
+    <w:p>
+      <w:r>
+        <w:rPr>
+          <w:b/>
+          <w:bCs/>
+        </w:rPr>
+        <w:t>Yjar 2021: </w:t>
+      </w:r>
+      <w:r>
+        <w:t>Just Released - an iconic single-vineyard Rioja from Telmo Rodríguez. 100 points by James Suckling and Jane Anson. Outstanding vintage, produced in very limited quantities, one of Spain’s most prestigious wines</w:t>
+      </w:r>
+      <w:r>
+        <w:rPr>
+          <w:b/>
+          <w:bCs/>
+        </w:rPr>
+        <w:t>. CHF 115.00 + vat.    * 100 Points James Suckling*</w:t>
+      </w:r>
+    </w:p>
+    <w:p>
+      <w:r>
+        <w:rPr>
+          <w:b/>
+          <w:bCs/>
+        </w:rPr>
+        <w:t>Almaviva 2023: </w:t>
+      </w:r>
+      <w:r>
+        <w:t>New vintage of one of Chile’s iconic wines from the </w:t>
       </w:r>
       <w:r>
         <w:rPr>
           <w:i/>
           <w:iCs/>
-          <w:lang w:val="en-GB"/>
-        </w:rPr>
-        <w:t>“hermitagé.”</w:t>
-      </w:r>
-      <w:r>
-        <w:rPr>
-          <w:lang w:val="en-GB"/>
-        </w:rPr>
-        <w:t xml:space="preserve"> At that time, the wines of Bordeaux — known as </w:t>
+        </w:rPr>
+        <w:t>Baron de Rothschild</w:t>
+      </w:r>
+      <w:r>
+        <w:t>’s of Mouton and </w:t>
       </w:r>
       <w:r>
         <w:rPr>
           <w:i/>
           <w:iCs/>
-          <w:lang w:val="en-GB"/>
-        </w:rPr>
-        <w:t>Clairets</w:t>
-      </w:r>
-      <w:r>
-        <w:rPr>
-          <w:lang w:val="en-GB"/>
-        </w:rPr>
-        <w:t xml:space="preserve"> — were lighter in color and structure than today. To give them greater depth, color, and aromatic power, many estates added a small proportion of </w:t>
-      </w:r>
-      <w:r>
-        <w:rPr>
-          <w:b/>
-          <w:bCs/>
-          <w:lang w:val="en-GB"/>
-        </w:rPr>
-        <w:t>Syrah from the Rhône Valley</w:t>
-      </w:r>
-      <w:r>
-        <w:rPr>
-          <w:lang w:val="en-GB"/>
-        </w:rPr>
-        <w:t xml:space="preserve">. A practice that, in many ways, anticipated the modern concept of blending — one that Château Palmer has </w:t>
-      </w:r>
-      <w:r>
-        <w:rPr>
-          <w:b/>
-          <w:bCs/>
-          <w:lang w:val="en-GB"/>
-        </w:rPr>
-        <w:t>revived with elegance and historical respect</w:t>
-      </w:r>
-      <w:r>
-        <w:rPr>
-          <w:lang w:val="en-GB"/>
-        </w:rPr>
-        <w:t>, turning it into an artistic statement.  </w:t>
-      </w:r>
-      <w:r>
-        <w:t>- 225.00 CHF + VAT</w:t>
-      </w:r>
-    </w:p>
-    <w:p>
-      <w:r>
-        <w:rPr>
-          <w:b/>
-          <w:bCs/>
-        </w:rPr>
-        <w:t xml:space="preserve">Ducru Beaucaillou 2009: Ex Château - </w:t>
-      </w:r>
-      <w:r>
-        <w:rPr>
-          <w:lang w:val="en-CH"/>
-        </w:rPr>
-        <w:t xml:space="preserve">We have purchased directly from </w:t>
-      </w:r>
-      <w:r>
-        <w:rPr>
-          <w:b/>
-          <w:bCs/>
-          <w:lang w:val="en-CH"/>
-        </w:rPr>
-        <w:t>Château Ducru-Beaucaillou</w:t>
-      </w:r>
-      <w:r>
-        <w:rPr>
-          <w:lang w:val="en-CH"/>
-        </w:rPr>
-        <w:t xml:space="preserve"> a parcel of what is widely regarded as the greatest Ducru-Beaucaillou of all time — the </w:t>
-      </w:r>
-      <w:r>
-        <w:rPr>
-          <w:b/>
-          <w:bCs/>
-          <w:lang w:val="en-CH"/>
-        </w:rPr>
-        <w:t>2009 vintage</w:t>
-      </w:r>
-      <w:r>
-        <w:rPr>
-          <w:lang w:val="en-CH"/>
-        </w:rPr>
-        <w:t xml:space="preserve">. Not only is it the </w:t>
-      </w:r>
-      <w:r>
-        <w:rPr>
-          <w:b/>
-          <w:bCs/>
-          <w:lang w:val="en-CH"/>
-        </w:rPr>
-        <w:t>only Ducru-Beaucaillou ever awarded 100 points by Robert Parker</w:t>
-      </w:r>
-      <w:r>
-        <w:rPr>
-          <w:lang w:val="en-CH"/>
-        </w:rPr>
-        <w:t xml:space="preserve">, but it also </w:t>
-      </w:r>
-      <w:r>
-        <w:rPr>
-          <w:b/>
-          <w:bCs/>
-          <w:lang w:val="en-CH"/>
-        </w:rPr>
-        <w:t>won a blind tasting</w:t>
-      </w:r>
-      <w:r>
-        <w:rPr>
-          <w:lang w:val="en-CH"/>
-        </w:rPr>
-        <w:t xml:space="preserve"> and was </w:t>
-      </w:r>
-      <w:r>
-        <w:rPr>
-          <w:b/>
-          <w:bCs/>
-          <w:lang w:val="en-CH"/>
-        </w:rPr>
-        <w:t>elected the world’s best Cabernet Sauvignon</w:t>
-      </w:r>
-      <w:r>
-        <w:rPr>
-          <w:lang w:val="en-CH"/>
-        </w:rPr>
-        <w:t xml:space="preserve"> by a jury of leading international wine </w:t>
-      </w:r>
-      <w:r>
-        <w:t>- 260.00 CHF + VAT // 36x 255.00 CHF + VAT</w:t>
-      </w:r>
-    </w:p>
-    <w:p>
-      <w:pPr>
-        <w:rPr>
-          <w:lang w:val="en-CH"/>
-        </w:rPr>
-      </w:pPr>
-      <w:r>
-        <w:rPr>
-          <w:b/>
-          <w:bCs/>
-        </w:rPr>
-        <w:t>Clos l'Église 2009:  Ex Chateau Clos L’Eglise</w:t>
-      </w:r>
-      <w:r>
-        <w:rPr>
-          <w:lang w:val="en-CH"/>
-        </w:rPr>
-        <w:t xml:space="preserve"> is a very small property in Pomerol, producing only about 1,000 cases per year. We tasted the 2009 before purchasing, and it is at a perfect stage—drinking beautifully now, yet, as Robert Parker noted in his review, it will continue to develop magnificently over the next 25 years. Parker rated it </w:t>
-      </w:r>
-      <w:r>
-        <w:rPr>
-          <w:b/>
-          <w:bCs/>
-          <w:lang w:val="en-CH"/>
-        </w:rPr>
-        <w:t>98 points</w:t>
-      </w:r>
-      <w:r>
-        <w:rPr>
-          <w:lang w:val="en-CH"/>
-        </w:rPr>
-        <w:t xml:space="preserve">, placing it alongside some of Pomerol’s most renowned neighbors that cost two to three times more. We believe this represents a truly exceptional value. </w:t>
-      </w:r>
-      <w:r>
-        <w:t>Bordeaux’s best-kept secrets - 105.00 CHF + VAT // 36x 99.00 + VAT</w:t>
-      </w:r>
-    </w:p>
-    <w:p>
-      <w:r>
-        <w:rPr>
-          <w:b/>
-          <w:bCs/>
-        </w:rPr>
-        <w:t xml:space="preserve">Hommage à Jacques Perrin 2021: </w:t>
-      </w:r>
-      <w:r>
-        <w:t xml:space="preserve">A </w:t>
-      </w:r>
-      <w:r>
-        <w:rPr>
-          <w:lang w:val="en-CH"/>
-        </w:rPr>
-        <w:t>There are great wines in the Rhone Valley, and then there is </w:t>
+        </w:rPr>
+        <w:t>Concha y Toro. </w:t>
+      </w:r>
+      <w:r>
+        <w:t>Incredible price, 35% down compared to other top vintages of the same wine. </w:t>
+      </w:r>
+      <w:r>
+        <w:rPr>
+          <w:b/>
+          <w:bCs/>
+        </w:rPr>
+        <w:t>CHF 83.00 + vat, CHF 81.00 for +36 bottles</w:t>
+      </w:r>
+    </w:p>
+    <w:p>
+      <w:r>
+        <w:rPr>
+          <w:b/>
+          <w:bCs/>
+        </w:rPr>
+        <w:t>Seña 2023: </w:t>
+      </w:r>
+      <w:r>
+        <w:t>New Release at top price, 35% down in respect to last years release</w:t>
+      </w:r>
+      <w:r>
+        <w:rPr>
+          <w:b/>
+          <w:bCs/>
+        </w:rPr>
+        <w:t>. CHF 82.00 + vat</w:t>
+      </w:r>
+    </w:p>
+    <w:p>
+      <w:r>
+        <w:rPr>
+          <w:b/>
+          <w:bCs/>
+        </w:rPr>
+        <w:t>Penfolds Grange 2021:</w:t>
+      </w:r>
+      <w:r>
+        <w:t> New Release- Australia’s legendary First Growth and greatest wine – powerful, elegant, with decades of aging potential. 98 Points from Parker, Suckling. </w:t>
+      </w:r>
+      <w:r>
+        <w:rPr>
+          <w:b/>
+          <w:bCs/>
+        </w:rPr>
+        <w:t>CHF 475.00 + vat, CHF 465.00 + vat for +36 bottles</w:t>
+      </w:r>
+    </w:p>
+    <w:p>
+      <w:r>
+        <w:t> </w:t>
+      </w:r>
+    </w:p>
+    <w:p>
+      <w:r>
+        <w:rPr>
+          <w:b/>
+          <w:bCs/>
+          <w:u w:val="single"/>
+        </w:rPr>
+        <w:t>Top 5 Budget Wines below CHF 20.00:</w:t>
+      </w:r>
+    </w:p>
+    <w:p>
+      <w:r>
+        <w:t> </w:t>
+      </w:r>
+    </w:p>
+    <w:p>
+      <w:r>
+        <w:rPr>
+          <w:b/>
+          <w:bCs/>
+        </w:rPr>
+        <w:t>Château du Retout 2015: </w:t>
+      </w:r>
+      <w:r>
+        <w:t>10 years of age, perfectly drinking today, described by René Gabriel as </w:t>
       </w:r>
       <w:r>
         <w:rPr>
           <w:i/>
           <w:iCs/>
-          <w:lang w:val="en-CH"/>
-        </w:rPr>
-        <w:t>Hommage à Jacques Perrin</w:t>
-      </w:r>
-      <w:r>
-        <w:rPr>
-          <w:lang w:val="en-CH"/>
-        </w:rPr>
-        <w:t> — the ultimate expression of Châteauneuf-du-Pape. Produced in minuscule quantities at the legendary Château de Beaucastel, this rare and iconic cuvée has achieved true cult status and remains one of the hardest to get wines from France. Robert Parker referred to it as ““One of the greatest estates in the Rhône Valley — and indeed, in the entire wine world.”  </w:t>
-      </w:r>
-      <w:r>
-        <w:t>Amazing price - 185.00 CHF + VAT</w:t>
-      </w:r>
-    </w:p>
-    <w:p/>
-    <w:p>
-      <w:pPr>
-        <w:rPr>
-          <w:b/>
-          <w:bCs/>
-          <w:u w:val="single"/>
-          <w:lang w:val="en"/>
-        </w:rPr>
-      </w:pPr>
-      <w:r>
-        <w:rPr>
-          <w:rFonts w:ascii="Segoe UI Emoji" w:hAnsi="Segoe UI Emoji" w:cs="Segoe UI Emoji"/>
-          <w:b/>
-          <w:bCs/>
-          <w:lang w:val="en"/>
-        </w:rPr>
-        <w:lastRenderedPageBreak/>
-        <w:t>💰</w:t>
-      </w:r>
-      <w:r>
-        <w:rPr>
-          <w:b/>
-          <w:bCs/>
-          <w:u w:val="single"/>
-          <w:lang w:val="en"/>
-        </w:rPr>
-        <w:t xml:space="preserve"> Top Selling Wines CHF 300+</w:t>
-      </w:r>
-    </w:p>
-    <w:p>
-      <w:pPr>
-        <w:rPr>
-          <w:lang w:val="en-CH"/>
-        </w:rPr>
-      </w:pPr>
-      <w:r>
-        <w:rPr>
-          <w:b/>
-          <w:bCs/>
-          <w:lang w:val="en"/>
-        </w:rPr>
-        <w:t xml:space="preserve">Château Margaux 2018: </w:t>
-      </w:r>
-      <w:r>
-        <w:rPr>
-          <w:lang w:val="en-CH"/>
-        </w:rPr>
-        <w:t>It is no secret that 2018 was a magical vintage for the Margaux appellation. The entire appellation produced some truly mind-blowing wines – but the king of Margaux is, of course, Château Margaux. As the only Premier Cru Classé of the appellation, it proved once again why it holds this unique status, delivering the wine of the vintage</w:t>
-      </w:r>
-      <w:r>
-        <w:t xml:space="preserve">. 100 Parker Points </w:t>
-      </w:r>
-      <w:r>
-        <w:rPr>
-          <w:lang w:val="en"/>
-        </w:rPr>
-        <w:t> - 475.00 CHF + VAT</w:t>
-      </w:r>
-      <w:r>
-        <w:br/>
-      </w:r>
-      <w:r>
-        <w:rPr>
-          <w:b/>
-          <w:bCs/>
-          <w:lang w:val="en"/>
-        </w:rPr>
-        <w:t xml:space="preserve">Latour 2009: </w:t>
-      </w:r>
-      <w:r>
-        <w:rPr>
-          <w:lang w:val="en-CH"/>
-        </w:rPr>
-        <w:t>10 x 100pts - "one of the most monumental Latour’s ever made" and "clear candidate for 101 pts</w:t>
-      </w:r>
-      <w:r>
-        <w:t>”  </w:t>
-      </w:r>
-      <w:r>
-        <w:rPr>
-          <w:lang w:val="en"/>
-        </w:rPr>
-        <w:t> 975.00 CHF + VAT // 36x 950.00 CHF + VAT</w:t>
-      </w:r>
-      <w:r>
-        <w:rPr>
-          <w:lang w:val="en"/>
-        </w:rPr>
-        <w:br/>
-      </w:r>
-      <w:r>
-        <w:rPr>
-          <w:b/>
-          <w:bCs/>
-          <w:lang w:val="en"/>
-        </w:rPr>
-        <w:t xml:space="preserve">Cabernet Sauvignon, Harlan Estate 2021: </w:t>
-      </w:r>
-      <w:r>
-        <w:rPr>
-          <w:lang w:val="en"/>
-        </w:rPr>
-        <w:t>Unquestionably the most sought-after wine from the United States - 1’500.00 CHF + VAT</w:t>
-      </w:r>
-    </w:p>
-    <w:p>
-      <w:pPr>
-        <w:rPr>
-          <w:lang w:val="en"/>
-        </w:rPr>
-      </w:pPr>
-      <w:r>
-        <w:rPr>
-          <w:b/>
-          <w:bCs/>
-          <w:lang w:val="en"/>
-        </w:rPr>
-        <w:t xml:space="preserve">Château Haut Brion 2000: </w:t>
-      </w:r>
-      <w:r>
-        <w:rPr>
+        </w:rPr>
+        <w:t>‘the very best Médoc value.’</w:t>
+      </w:r>
+      <w:r>
+        <w:rPr>
+          <w:b/>
+          <w:bCs/>
           <w:i/>
           <w:iCs/>
-          <w:lang w:val="en"/>
-        </w:rPr>
-        <w:t xml:space="preserve">“Is this as good as 1989?" perfect stock  - </w:t>
-      </w:r>
-      <w:r>
-        <w:rPr>
-          <w:lang w:val="en"/>
-        </w:rPr>
-        <w:t xml:space="preserve">850.00 CHF + VAT </w:t>
-      </w:r>
-    </w:p>
-    <w:p>
-      <w:pPr>
-        <w:rPr>
-          <w:lang w:val="en"/>
-        </w:rPr>
-      </w:pPr>
-      <w:r>
-        <w:rPr>
-          <w:b/>
-          <w:bCs/>
-          <w:lang w:val="en"/>
-        </w:rPr>
-        <w:t xml:space="preserve">Château Lafite Rothschild 2005: </w:t>
-      </w:r>
-      <w:r>
-        <w:rPr>
-          <w:lang w:val="en"/>
-        </w:rPr>
-        <w:t>The wine is tremendous, precise and complex everything a legendary Lafite should have - 720.00 CHF + VAT</w:t>
-      </w:r>
-    </w:p>
-    <w:p>
-      <w:pPr>
-        <w:rPr>
-          <w:lang w:val="en"/>
-        </w:rPr>
-      </w:pPr>
-      <w:r>
-        <w:rPr>
-          <w:b/>
-          <w:bCs/>
-          <w:lang w:val="en"/>
-        </w:rPr>
-        <w:t xml:space="preserve">Château Lafleur 2022: </w:t>
-      </w:r>
-      <w:r>
-        <w:rPr>
-          <w:lang w:val="en"/>
-        </w:rPr>
-        <w:t>Same path as the 1982 - 1’150.00 CHF + VAT</w:t>
-      </w:r>
-    </w:p>
-    <w:p>
-      <w:pPr>
-        <w:rPr>
-          <w:lang w:val="it-CH"/>
-        </w:rPr>
-      </w:pPr>
-      <w:r>
-        <w:rPr>
-          <w:b/>
-          <w:bCs/>
-          <w:lang w:val="it-CH"/>
-        </w:rPr>
-        <w:t xml:space="preserve">Barolo Monfortino Riserva 2004: </w:t>
-      </w:r>
-      <w:r>
-        <w:rPr>
-          <w:lang w:val="it-CH"/>
-        </w:rPr>
-        <w:t>Finessed Monfortinos ever made - 1’480.00 CHF + VAT</w:t>
-      </w:r>
-    </w:p>
-    <w:p>
-      <w:pPr>
-        <w:rPr>
-          <w:lang w:val="it-CH"/>
-        </w:rPr>
-      </w:pPr>
-    </w:p>
-    <w:p>
-      <w:pPr>
-        <w:rPr>
-          <w:lang w:val="en"/>
-        </w:rPr>
-      </w:pPr>
-      <w:r>
-        <w:rPr>
-          <w:lang w:val="en"/>
-        </w:rPr>
+        </w:rPr>
+        <w:t> </w:t>
+      </w:r>
+      <w:r>
+        <w:rPr>
+          <w:b/>
+          <w:bCs/>
+        </w:rPr>
+        <w:t>CHF 14.00 + vat, CHF 13.00 + vat for 36+ bottles</w:t>
+      </w:r>
+      <w:r>
+        <w:rPr>
+          <w:b/>
+          <w:bCs/>
+          <w:i/>
+          <w:iCs/>
+        </w:rPr>
+        <w:t>.</w:t>
+      </w:r>
+    </w:p>
+    <w:p>
+      <w:r>
+        <w:rPr>
+          <w:b/>
+          <w:bCs/>
+        </w:rPr>
+        <w:lastRenderedPageBreak/>
+        <w:t>Château Marsau 2022, Cotes de Francs: </w:t>
+      </w:r>
+      <w:r>
+        <w:t>Critics got impressed, especially Robert Parker that fell in love with this wine describing it as</w:t>
+      </w:r>
+      <w:r>
+        <w:rPr>
+          <w:i/>
+          <w:iCs/>
+        </w:rPr>
+        <w:t>: "The Petrus of the Côtes de Francs” </w:t>
+      </w:r>
+      <w:r>
+        <w:rPr>
+          <w:b/>
+          <w:bCs/>
+        </w:rPr>
+        <w:t>CHF 18 + VAT, 36x CHF 17 + VAT</w:t>
+      </w:r>
+    </w:p>
+    <w:p>
+      <w:r>
+        <w:rPr>
+          <w:b/>
+          <w:bCs/>
+        </w:rPr>
+        <w:t>La Dame de Bouard 2019 – great price quality wine from Montagne St Emilion made by the Bouard Family of Angelus at just CHF 11+vat</w:t>
+      </w:r>
+    </w:p>
+    <w:p>
+      <w:r>
+        <w:rPr>
+          <w:b/>
+          <w:bCs/>
+        </w:rPr>
+        <w:t>Bolgheri Rosso _ Le Macchiole 2023 – by far the greatest price quality wine from Bolgheri at just CHF 19+vat , 36+ at CHF 18.00+vat</w:t>
+      </w:r>
+    </w:p>
+    <w:p>
+      <w:r>
+        <w:rPr>
+          <w:b/>
+          <w:bCs/>
+        </w:rPr>
+        <w:t>Insoglio del Cinghiale -2022 - fresh, juicy Super Tuscan blend from Tuscany, offering vibrant red fruit, soft tannins, and a smooth, approachable style. CHF 18.00+vat,</w:t>
+      </w:r>
+    </w:p>
+    <w:p>
+      <w:r>
+        <w:t> </w:t>
+      </w:r>
+    </w:p>
+    <w:p>
+      <w:r>
+        <w:rPr>
+          <w:rFonts w:ascii="Segoe UI Emoji" w:hAnsi="Segoe UI Emoji" w:cs="Segoe UI Emoji"/>
+          <w:b/>
+          <w:bCs/>
+        </w:rPr>
+        <w:t>💎</w:t>
+      </w:r>
+      <w:r>
+        <w:rPr>
+          <w:b/>
+          <w:bCs/>
+        </w:rPr>
+        <w:t> </w:t>
+      </w:r>
+      <w:r>
+        <w:rPr>
+          <w:b/>
+          <w:bCs/>
+          <w:u w:val="single"/>
+        </w:rPr>
+        <w:t>Top Wines up to CHF 50.00:</w:t>
+      </w:r>
+    </w:p>
+    <w:p>
+      <w:r>
+        <w:t> </w:t>
+      </w:r>
+    </w:p>
+    <w:p>
+      <w:r>
+        <w:rPr>
+          <w:b/>
+          <w:bCs/>
+        </w:rPr>
+        <w:t>Abadía Retuerta Selección Especial 2021: </w:t>
+      </w:r>
+      <w:r>
+        <w:t>We are really happy to propose a quality wine, reach of history and offering an incredible value for money. As a confirmation of the incredible quality achieved by this Bodega and its wines, since early 2022, Abadía Retuerta has had its own Protected Designation of Origin (PDO).  </w:t>
+      </w:r>
+      <w:r>
+        <w:rPr>
+          <w:b/>
+          <w:bCs/>
+        </w:rPr>
+        <w:t>CHF 22 + VAT, 36x CHF 21 + VAT</w:t>
+      </w:r>
+    </w:p>
+    <w:p>
+      <w:r>
+        <w:rPr>
+          <w:b/>
+          <w:bCs/>
+        </w:rPr>
+        <w:t>Hacienda Monasteiro Cosecha 2022 – one of spain best quality wines at CHF 35+vat.</w:t>
+      </w:r>
+    </w:p>
+    <w:p>
+      <w:r>
+        <w:rPr>
+          <w:b/>
+          <w:bCs/>
+        </w:rPr>
+        <w:t>Testamatta 2019: </w:t>
+      </w:r>
+      <w:r>
+        <w:t>Special 20th Anniversary Edition – the iconic “crazy-head” Sangiovese by Bibi Graetz, 97 points by James Suckling. A true collector’s gem at an exceptional price:</w:t>
+      </w:r>
+      <w:r>
+        <w:rPr>
+          <w:b/>
+          <w:bCs/>
+        </w:rPr>
+        <w:t> CHF 48.00 + vat, CHF 47.00 + vat for 36+ bottles.</w:t>
+      </w:r>
+    </w:p>
+    <w:p>
+      <w:r>
+        <w:rPr>
+          <w:b/>
+          <w:bCs/>
+        </w:rPr>
+        <w:t>PSI, Dominio de Pingus 2023:  </w:t>
+      </w:r>
+      <w:r>
+        <w:t>The little brother of the legendary Pingus, the most important Spanish wine crafted by Peter Sisseck. While Pingus is traded at close to CHF 1’000 per bottle PSI is the best value for money wine you can get from this famed producer! </w:t>
+      </w:r>
+      <w:r>
+        <w:rPr>
+          <w:b/>
+          <w:bCs/>
+        </w:rPr>
+        <w:t>CHF 28 + VAT, 36x CHF 27+ VAT</w:t>
+      </w:r>
+    </w:p>
+    <w:p>
+      <w:r>
+        <w:rPr>
+          <w:b/>
+          <w:bCs/>
+        </w:rPr>
+        <w:t>Chateau Lagrange 2021</w:t>
+      </w:r>
+      <w:r>
+        <w:t> at CHF 29+vat  - a great price for a 3eme cru classé – market price CHF 40+vat</w:t>
+      </w:r>
+    </w:p>
+    <w:p>
+      <w:r>
+        <w:t> </w:t>
+      </w:r>
+    </w:p>
+    <w:p>
+      <w:r>
+        <w:rPr>
+          <w:rFonts w:ascii="Segoe UI Emoji" w:hAnsi="Segoe UI Emoji" w:cs="Segoe UI Emoji"/>
+          <w:b/>
+          <w:bCs/>
+        </w:rPr>
+        <w:t>💼</w:t>
+      </w:r>
+      <w:r>
+        <w:rPr>
+          <w:b/>
+          <w:bCs/>
+        </w:rPr>
+        <w:t> </w:t>
+      </w:r>
+      <w:r>
+        <w:rPr>
+          <w:b/>
+          <w:bCs/>
+          <w:u w:val="single"/>
+        </w:rPr>
+        <w:t>Top Wines below CHF 50-100:</w:t>
+      </w:r>
+    </w:p>
+    <w:p>
+      <w:r>
+        <w:t> </w:t>
+      </w:r>
+    </w:p>
+    <w:p>
+      <w:r>
+        <w:rPr>
+          <w:b/>
+          <w:bCs/>
+        </w:rPr>
+        <w:t>Pape Clement Rouge 2020 at CHF 59.00+vat  The Wine Cellar Insider: “</w:t>
+      </w:r>
+      <w:r>
+        <w:rPr>
+          <w:b/>
+          <w:bCs/>
+          <w:i/>
+          <w:iCs/>
+        </w:rPr>
+        <w:t>This is the finest vintage of Pape Clement in years.”</w:t>
+      </w:r>
+    </w:p>
+    <w:p>
+      <w:r>
+        <w:rPr>
+          <w:b/>
+          <w:bCs/>
+        </w:rPr>
+        <w:lastRenderedPageBreak/>
+        <w:t>Château Canon 2019: </w:t>
+      </w:r>
+      <w:r>
+        <w:t>With three perfect 100-point scores from leading critics — one of the most acclaimed wines and the most affordable 100-point wine from Bordeaux.</w:t>
+      </w:r>
+      <w:r>
+        <w:rPr>
+          <w:b/>
+          <w:bCs/>
+        </w:rPr>
+        <w:t> CHF 92.00 + vat, CHF 89.00 + vat for 36+ bottles.</w:t>
+      </w:r>
+    </w:p>
+    <w:p>
+      <w:r>
+        <w:rPr>
+          <w:b/>
+          <w:bCs/>
+        </w:rPr>
+        <w:t>Flaccianello 2020</w:t>
+      </w:r>
+      <w:r>
+        <w:t>: One of Tuscany’s finest Sangioveses from Fontodi — an excellent Chianti vintage, combining power, elegance, and incredible value. </w:t>
+      </w:r>
+      <w:r>
+        <w:rPr>
+          <w:b/>
+          <w:bCs/>
+        </w:rPr>
+        <w:t>CHF 85.00 + vat, CHF 83.00 + vat for 36+ bottles.</w:t>
+      </w:r>
+    </w:p>
+    <w:p>
+      <w:r>
+        <w:rPr>
+          <w:b/>
+          <w:bCs/>
+        </w:rPr>
+        <w:t>Lascombes 2022: </w:t>
+      </w:r>
+      <w:r>
+        <w:t>2ème Cru Classé from the stellar 2022 vintage at an incredible price.</w:t>
+      </w:r>
+      <w:r>
+        <w:rPr>
+          <w:b/>
+          <w:bCs/>
+        </w:rPr>
+        <w:t> CHF 60.00 + vat.</w:t>
+      </w:r>
+    </w:p>
+    <w:p>
+      <w:r>
+        <w:rPr>
+          <w:b/>
+          <w:bCs/>
+        </w:rPr>
+        <w:t>Château Suduiraut 2022, Sauternes: </w:t>
+      </w:r>
+      <w:r>
+        <w:t>One of the finest Sauternes we’ve been lucky enough to taste in some time. </w:t>
+      </w:r>
+      <w:r>
+        <w:rPr>
+          <w:b/>
+          <w:bCs/>
+        </w:rPr>
+        <w:t>CHF 55 + VAT, 36x CHF 53 + VAT</w:t>
+      </w:r>
+    </w:p>
+    <w:p>
+      <w:r>
+        <w:t> </w:t>
+      </w:r>
+    </w:p>
+    <w:p>
+      <w:r>
+        <w:rPr>
+          <w:rFonts w:ascii="Segoe UI Symbol" w:hAnsi="Segoe UI Symbol" w:cs="Segoe UI Symbol"/>
+          <w:b/>
+          <w:bCs/>
+        </w:rPr>
+        <w:t>🏵</w:t>
+      </w:r>
+      <w:r>
+        <w:rPr>
+          <w:b/>
+          <w:bCs/>
+          <w:u w:val="single"/>
+        </w:rPr>
+        <w:t> Top 5 Wines CHF 100–300</w:t>
+      </w:r>
+    </w:p>
+    <w:p>
+      <w:r>
+        <w:t> </w:t>
+      </w:r>
+    </w:p>
+    <w:p>
+      <w:r>
+        <w:rPr>
+          <w:b/>
+          <w:bCs/>
+        </w:rPr>
+        <w:t>Ornellaia 2019 – 100 Points Ornellaia from wine Indipendent at CHF 180+vat</w:t>
+      </w:r>
+    </w:p>
+    <w:p>
+      <w:r>
+        <w:rPr>
+          <w:b/>
+          <w:bCs/>
+        </w:rPr>
+        <w:t>Château Léoville Las Cases 2019: </w:t>
+      </w:r>
+      <w:r>
+        <w:t>the most competitively priced top vintage of this iconic St. Julien, with outstanding quality and long aging potential.100 Points Falstaff. </w:t>
+      </w:r>
+      <w:r>
+        <w:rPr>
+          <w:b/>
+          <w:bCs/>
+        </w:rPr>
+        <w:t>CHF 165.00 + vat, CHF 160.00 + vat for 36+ bottles.</w:t>
+      </w:r>
+    </w:p>
+    <w:p>
+      <w:r>
+        <w:rPr>
+          <w:b/>
+          <w:bCs/>
+        </w:rPr>
+        <w:t>Château Palmer 2015 – </w:t>
+      </w:r>
+      <w:r>
+        <w:t>New Ex Chateau release, perfect stock never moved before from the Chateau cellar of one of Palmer greatest vintages. </w:t>
+      </w:r>
+      <w:r>
+        <w:rPr>
+          <w:b/>
+          <w:bCs/>
+        </w:rPr>
+        <w:t>CHF 279.00 + vat, CHF 275.00 for +36 bottles.</w:t>
+      </w:r>
+    </w:p>
+    <w:p>
+      <w:r>
+        <w:rPr>
+          <w:b/>
+          <w:bCs/>
+        </w:rPr>
+        <w:t>Château Montrose 2019, St. Estephe : </w:t>
+      </w:r>
+      <w:r>
+        <w:t>In a recent tasting at Château Montrose, Lisa Perrotti-Brown reviewed some vintages. Montrose 2019 was one of the true superstars, achieving a perfect 100 points. </w:t>
+      </w:r>
+      <w:r>
+        <w:rPr>
+          <w:b/>
+          <w:bCs/>
+        </w:rPr>
+        <w:t>CHF 139 + VAT, 36x CHF 135 + VAT</w:t>
+      </w:r>
+    </w:p>
+    <w:p>
+      <w:r>
+        <w:rPr>
+          <w:b/>
+          <w:bCs/>
+        </w:rPr>
+        <w:t>Château Figeac 2009</w:t>
+      </w:r>
+      <w:r>
+        <w:t>: one of St-Emilion’s all-time greatest vintages, with rich texture and refined tannins. An iconic Figeac at an excellent price: </w:t>
+      </w:r>
+      <w:r>
+        <w:rPr>
+          <w:b/>
+          <w:bCs/>
+        </w:rPr>
+        <w:t>CHF 220.00 + vat, CHF 210.00 + vat for 36+ bottles.</w:t>
+      </w:r>
+    </w:p>
+    <w:p>
+      <w:r>
+        <w:t> </w:t>
+      </w:r>
+    </w:p>
+    <w:p>
+      <w:r>
+        <w:rPr>
+          <w:rFonts w:ascii="Segoe UI Emoji" w:hAnsi="Segoe UI Emoji" w:cs="Segoe UI Emoji"/>
+          <w:b/>
+          <w:bCs/>
+        </w:rPr>
+        <w:t>💎</w:t>
+      </w:r>
+      <w:r>
+        <w:rPr>
+          <w:b/>
+          <w:bCs/>
+        </w:rPr>
+        <w:t> </w:t>
+      </w:r>
+      <w:r>
+        <w:rPr>
+          <w:b/>
+          <w:bCs/>
+          <w:u w:val="single"/>
+        </w:rPr>
+        <w:t>Top 5 Wines CHF 300+</w:t>
+      </w:r>
+    </w:p>
+    <w:p>
+      <w:r>
+        <w:t> </w:t>
+      </w:r>
+    </w:p>
+    <w:p>
+      <w:r>
+        <w:rPr>
+          <w:b/>
+          <w:bCs/>
+        </w:rPr>
+        <w:t>Château Latour 2017 (Ex- Château):</w:t>
+      </w:r>
+      <w:r>
+        <w:t> 99 points from James Suckling – a rare opportunity to secure a top Latour vintage at an unbeatable price. </w:t>
+      </w:r>
+      <w:r>
+        <w:rPr>
+          <w:b/>
+          <w:bCs/>
+        </w:rPr>
+        <w:t>CHF 450.00 + vat, CHF 440.00 + vat for 36+ bottles.</w:t>
+      </w:r>
+    </w:p>
+    <w:p>
+      <w:r>
+        <w:rPr>
+          <w:b/>
+          <w:bCs/>
+        </w:rPr>
+        <w:lastRenderedPageBreak/>
+        <w:t>Barbaresco Asili Riserva from Giacosa 2020</w:t>
+      </w:r>
+      <w:r>
+        <w:t>: One of Italy’s most sought-after wines — exceptional quality, legendary pedigree, and extremely limited.</w:t>
+      </w:r>
+      <w:r>
+        <w:rPr>
+          <w:b/>
+          <w:bCs/>
+        </w:rPr>
+        <w:t> CHF 435.00 + vat.</w:t>
+      </w:r>
+    </w:p>
+    <w:p>
+      <w:r>
+        <w:rPr>
+          <w:b/>
+          <w:bCs/>
+        </w:rPr>
+        <w:t>Barolo Monfortino Riserva 2013 - Giacomo Conterno : </w:t>
+      </w:r>
+      <w:r>
+        <w:t>Monfortino is not only the greatest expression of Nebbiolo, but Monfortino is a status symbol, ultra-difficult to find. – </w:t>
+      </w:r>
+      <w:r>
+        <w:rPr>
+          <w:b/>
+          <w:bCs/>
+        </w:rPr>
+        <w:t>CHF 790 + VAT</w:t>
+      </w:r>
+    </w:p>
+    <w:p>
+      <w:r>
+        <w:rPr>
+          <w:b/>
+          <w:bCs/>
+        </w:rPr>
+        <w:t>Mouton Rothschild  2009 – Pauillac - Château Mouton Rothschild :  </w:t>
+      </w:r>
+      <w:r>
+        <w:t>This vintage holds a special place, Robert Parker himself declared: </w:t>
+      </w:r>
+      <w:r>
+        <w:rPr>
+          <w:i/>
+          <w:iCs/>
+        </w:rPr>
+        <w:t>“This is unquestionably the greatest Bordeaux vintage I have ever tasted.” </w:t>
+      </w:r>
+      <w:r>
+        <w:rPr>
+          <w:b/>
+          <w:bCs/>
+        </w:rPr>
+        <w:t>CHF 590 + VAT, 36x CHF 580 + VAT</w:t>
+      </w:r>
+    </w:p>
+    <w:p>
+      <w:r>
+        <w:rPr>
+          <w:b/>
+          <w:bCs/>
+        </w:rPr>
+        <w:t>Château Lafite Rothschild 2010, Pauillac: </w:t>
+      </w:r>
+      <w:r>
+        <w:t>These bottles come in perfect, never-opened original wooden cases, sourced directly from Bordeaux and equivalent in quality to Ex-Château stock. </w:t>
+      </w:r>
+      <w:r>
+        <w:rPr>
+          <w:b/>
+          <w:bCs/>
+        </w:rPr>
+        <w:t>CHF 855 + VAT, 36x CHF 790 + VAT</w:t>
+      </w:r>
+    </w:p>
+    <w:p>
+      <w:r>
+        <w:t> </w:t>
+      </w:r>
+    </w:p>
+    <w:p>
+      <w:r>
         <w:t>Best regards,</w:t>
       </w:r>
     </w:p>
@@ -1135,7 +2097,6 @@
   <w:style w:type="character" w:default="1" w:styleId="DefaultParagraphFont">
     <w:name w:val="Default Paragraph Font"/>
     <w:uiPriority w:val="1"/>
-    <w:semiHidden/>
     <w:unhideWhenUsed/>
   </w:style>
   <w:style w:type="table" w:default="1" w:styleId="TableNormal">

</xml_diff>